<commit_message>
Complete data set and description
</commit_message>
<xml_diff>
--- a/Data_Tariffs_and_Forest_Stock/README.docx
+++ b/Data_Tariffs_and_Forest_Stock/README.docx
@@ -163,30 +163,44 @@
       </w:r>
       <w:r>
         <w:rPr>
-          <w:i/>
-          <w:iCs/>
-          <w:lang w:val="en-US"/>
-        </w:rPr>
-        <w:t>as well as forest growing stock data and annual changes</w:t>
-      </w:r>
-      <w:r>
-        <w:rPr>
-          <w:lang w:val="en-US"/>
+          <w:lang w:val="en-US"/>
+        </w:rPr>
+        <w:t xml:space="preserve">as well as forest growing stock data and annual changes </w:t>
+      </w:r>
+      <w:r>
+        <w:t xml:space="preserve">across the products and countries listed. For any further details, the tariff </w:t>
+      </w:r>
+      <w:r>
+        <w:rPr>
+          <w:lang w:val="en-US"/>
+        </w:rPr>
+        <w:t xml:space="preserve">and forest </w:t>
+      </w:r>
+      <w:r>
+        <w:t>data can be accessed directly through the provided</w:t>
+      </w:r>
+      <w:r>
+        <w:rPr>
+          <w:b/>
+          <w:bCs/>
         </w:rPr>
         <w:t xml:space="preserve"> </w:t>
-      </w:r>
-      <w:r>
-        <w:t xml:space="preserve">across the products and countries listed. For any further details, the tariff data can be accessed directly through the provided </w:t>
       </w:r>
       <w:r>
         <w:rPr>
           <w:rStyle w:val="Strong"/>
           <w:rFonts w:eastAsiaTheme="majorEastAsia"/>
+          <w:b w:val="0"/>
+          <w:bCs w:val="0"/>
           <w:lang w:val="en-US"/>
         </w:rPr>
         <w:t>database sources</w:t>
       </w:r>
       <w:r>
+        <w:rPr>
+          <w:b/>
+          <w:bCs/>
+        </w:rPr>
         <w:t>.</w:t>
       </w:r>
     </w:p>
@@ -330,6 +344,7 @@
     <w:lsdException w:name="HTML Sample" w:semiHidden="1" w:unhideWhenUsed="1"/>
     <w:lsdException w:name="HTML Typewriter" w:semiHidden="1" w:unhideWhenUsed="1"/>
     <w:lsdException w:name="HTML Variable" w:semiHidden="1" w:unhideWhenUsed="1"/>
+    <w:lsdException w:name="Normal Table" w:semiHidden="1" w:unhideWhenUsed="1"/>
     <w:lsdException w:name="annotation subject" w:semiHidden="1" w:unhideWhenUsed="1"/>
     <w:lsdException w:name="No List" w:semiHidden="1" w:unhideWhenUsed="1"/>
     <w:lsdException w:name="Outline List 1" w:semiHidden="1" w:unhideWhenUsed="1"/>
@@ -376,8 +391,10 @@
     <w:lsdException w:name="Table Subtle 2" w:semiHidden="1" w:unhideWhenUsed="1"/>
     <w:lsdException w:name="Table Web 1" w:semiHidden="1" w:unhideWhenUsed="1"/>
     <w:lsdException w:name="Table Web 2" w:semiHidden="1" w:unhideWhenUsed="1"/>
+    <w:lsdException w:name="Table Web 3" w:semiHidden="1" w:unhideWhenUsed="1"/>
     <w:lsdException w:name="Balloon Text" w:semiHidden="1" w:unhideWhenUsed="1"/>
     <w:lsdException w:name="Table Grid" w:uiPriority="39"/>
+    <w:lsdException w:name="Table Theme" w:semiHidden="1" w:unhideWhenUsed="1"/>
     <w:lsdException w:name="Placeholder Text" w:semiHidden="1"/>
     <w:lsdException w:name="No Spacing" w:uiPriority="1" w:qFormat="1"/>
     <w:lsdException w:name="Light Shading" w:uiPriority="60"/>

</xml_diff>